<commit_message>
diagrama de secuancia en la documnetacion
</commit_message>
<xml_diff>
--- a/INSTITUTO DE EDUCACIÓN SUPERIOR PRIVADO DEL DEL SUR.docx
+++ b/INSTITUTO DE EDUCACIÓN SUPERIOR PRIVADO DEL DEL SUR.docx
@@ -20266,7 +20266,29 @@
                 <w:szCs w:val="26"/>
                 <w14:ligatures w14:val="none"/>
               </w:rPr>
-              <w:t>Si la reserva cuenta con un pago asociado, el sistema mostrará un mensaje adicional indicando que también se eliminará el pago vinculado.</w:t>
+              <w:t xml:space="preserve">Si la reserva cuenta con un pago asociado, el sistema </w:t>
+            </w:r>
+            <w:r>
+              <w:rPr>
+                <w:rFonts w:ascii="Arial" w:eastAsia="Times New Roman" w:hAnsi="Arial" w:cs="Arial"/>
+                <w:bCs/>
+                <w:kern w:val="0"/>
+                <w:sz w:val="26"/>
+                <w:szCs w:val="26"/>
+                <w14:ligatures w14:val="none"/>
+              </w:rPr>
+              <w:t>no permitirá eliminar la reserva</w:t>
+            </w:r>
+            <w:r>
+              <w:rPr>
+                <w:rFonts w:ascii="Arial" w:eastAsia="Times New Roman" w:hAnsi="Arial" w:cs="Arial"/>
+                <w:bCs/>
+                <w:kern w:val="0"/>
+                <w:sz w:val="26"/>
+                <w:szCs w:val="26"/>
+                <w14:ligatures w14:val="none"/>
+              </w:rPr>
+              <w:t>.</w:t>
             </w:r>
           </w:p>
           <w:p>
@@ -20300,39 +20322,24 @@
                 <w:szCs w:val="26"/>
                 <w14:ligatures w14:val="none"/>
               </w:rPr>
-              <w:t xml:space="preserve">El </w:t>
-            </w:r>
-            <w:r>
-              <w:rPr>
-                <w:rFonts w:ascii="Arial" w:eastAsia="Times New Roman" w:hAnsi="Arial" w:cs="Arial"/>
-                <w:bCs/>
-                <w:kern w:val="0"/>
-                <w:sz w:val="26"/>
-                <w:szCs w:val="26"/>
-                <w14:ligatures w14:val="none"/>
-              </w:rPr>
-              <w:t>usuario</w:t>
-            </w:r>
-            <w:r>
-              <w:rPr>
-                <w:rFonts w:ascii="Arial" w:eastAsia="Times New Roman" w:hAnsi="Arial" w:cs="Arial"/>
-                <w:bCs/>
-                <w:kern w:val="0"/>
-                <w:sz w:val="26"/>
-                <w:szCs w:val="26"/>
-                <w14:ligatures w14:val="none"/>
-              </w:rPr>
-              <w:t xml:space="preserve"> puede confirmar o cancelar la operación.</w:t>
+              <w:t>El sistema le muestra un mensaje reserva no puede ser eliminada cuenta con pago asociado</w:t>
+            </w:r>
+            <w:r>
+              <w:rPr>
+                <w:rFonts w:ascii="Arial" w:eastAsia="Times New Roman" w:hAnsi="Arial" w:cs="Arial"/>
+                <w:bCs/>
+                <w:kern w:val="0"/>
+                <w:sz w:val="26"/>
+                <w:szCs w:val="26"/>
+                <w14:ligatures w14:val="none"/>
+              </w:rPr>
+              <w:t>.</w:t>
             </w:r>
           </w:p>
           <w:p>
             <w:pPr>
               <w:pStyle w:val="Prrafodelista"/>
               <w:widowControl w:val="0"/>
-              <w:numPr>
-                <w:ilvl w:val="0"/>
-                <w:numId w:val="59"/>
-              </w:numPr>
               <w:autoSpaceDE w:val="0"/>
               <w:autoSpaceDN w:val="0"/>
               <w:spacing w:before="1"/>
@@ -20348,17 +20355,6 @@
                 <w14:ligatures w14:val="none"/>
               </w:rPr>
             </w:pPr>
-            <w:r>
-              <w:rPr>
-                <w:rFonts w:ascii="Arial" w:eastAsia="Times New Roman" w:hAnsi="Arial" w:cs="Arial"/>
-                <w:bCs/>
-                <w:kern w:val="0"/>
-                <w:sz w:val="26"/>
-                <w:szCs w:val="26"/>
-                <w14:ligatures w14:val="none"/>
-              </w:rPr>
-              <w:t>Si confirma, se elimina la reserva y el registro del pago.</w:t>
-            </w:r>
           </w:p>
         </w:tc>
       </w:tr>
@@ -23950,6 +23946,73 @@
           <w:lang w:val="es-ES"/>
         </w:rPr>
       </w:pPr>
+    </w:p>
+    <w:p>
+      <w:pPr>
+        <w:spacing w:after="0" w:line="240" w:lineRule="auto"/>
+        <w:rPr>
+          <w:rFonts w:ascii="Times New Roman" w:eastAsia="Times New Roman" w:hAnsi="Times New Roman" w:cs="Times New Roman"/>
+          <w:kern w:val="0"/>
+          <w:sz w:val="24"/>
+          <w:szCs w:val="24"/>
+          <w:lang w:eastAsia="es-PE"/>
+          <w14:ligatures w14:val="none"/>
+        </w:rPr>
+      </w:pPr>
+      <w:r>
+        <w:rPr>
+          <w:noProof/>
+          <w:lang w:val="es-ES"/>
+        </w:rPr>
+        <w:drawing>
+          <wp:inline distT="0" distB="0" distL="0" distR="0" wp14:anchorId="19149506" wp14:editId="7548159F">
+            <wp:extent cx="5400040" cy="4519295"/>
+            <wp:effectExtent l="0" t="0" r="0" b="0"/>
+            <wp:docPr id="1793974175" name="Imagen 11"/>
+            <wp:cNvGraphicFramePr>
+              <a:graphicFrameLocks xmlns:a="http://schemas.openxmlformats.org/drawingml/2006/main" noChangeAspect="1"/>
+            </wp:cNvGraphicFramePr>
+            <a:graphic xmlns:a="http://schemas.openxmlformats.org/drawingml/2006/main">
+              <a:graphicData uri="http://schemas.openxmlformats.org/drawingml/2006/picture">
+                <pic:pic xmlns:pic="http://schemas.openxmlformats.org/drawingml/2006/picture">
+                  <pic:nvPicPr>
+                    <pic:cNvPr id="0" name="Picture 20"/>
+                    <pic:cNvPicPr>
+                      <a:picLocks noChangeAspect="1" noChangeArrowheads="1"/>
+                    </pic:cNvPicPr>
+                  </pic:nvPicPr>
+                  <pic:blipFill>
+                    <a:blip r:embed="rId14" cstate="print">
+                      <a:extLst>
+                        <a:ext uri="{28A0092B-C50C-407E-A947-70E740481C1C}">
+                          <a14:useLocalDpi xmlns:a14="http://schemas.microsoft.com/office/drawing/2010/main" val="0"/>
+                        </a:ext>
+                      </a:extLst>
+                    </a:blip>
+                    <a:srcRect/>
+                    <a:stretch>
+                      <a:fillRect/>
+                    </a:stretch>
+                  </pic:blipFill>
+                  <pic:spPr bwMode="auto">
+                    <a:xfrm>
+                      <a:off x="0" y="0"/>
+                      <a:ext cx="5400040" cy="4519295"/>
+                    </a:xfrm>
+                    <a:prstGeom prst="rect">
+                      <a:avLst/>
+                    </a:prstGeom>
+                    <a:noFill/>
+                    <a:ln>
+                      <a:noFill/>
+                    </a:ln>
+                  </pic:spPr>
+                </pic:pic>
+              </a:graphicData>
+            </a:graphic>
+          </wp:inline>
+        </w:drawing>
+      </w:r>
     </w:p>
     <w:p>
       <w:pPr>

</xml_diff>